<commit_message>
Cuarto commit del repositorio camilo2142329 actualizacion carpeta fundamentosPOO
</commit_message>
<xml_diff>
--- a/fundamentosPOO/POO.docx
+++ b/fundamentosPOO/POO.docx
@@ -4,16 +4,1425 @@
   <w:body>
     <w:p>
       <w:pPr>
-        <w:rPr>
-          <w:lang w:val="es-ES"/>
-        </w:rPr>
-      </w:pPr>
-      <w:r>
-        <w:rPr>
-          <w:lang w:val="es-ES"/>
-        </w:rPr>
-        <w:t>POO</w:t>
-      </w:r>
+        <w:jc w:val="center"/>
+        <w:rPr>
+          <w:b/>
+          <w:bCs/>
+          <w:lang w:val="es-ES"/>
+        </w:rPr>
+      </w:pPr>
+      <w:r>
+        <w:rPr>
+          <w:b/>
+          <w:bCs/>
+          <w:lang w:val="es-ES"/>
+        </w:rPr>
+        <w:t>POO (Programación Orientada a Objetos)</w:t>
+      </w:r>
+    </w:p>
+    <w:p>
+      <w:pPr>
+        <w:rPr>
+          <w:lang w:val="es-ES"/>
+        </w:rPr>
+      </w:pPr>
+    </w:p>
+    <w:p>
+      <w:pPr>
+        <w:rPr>
+          <w:b/>
+          <w:bCs/>
+          <w:lang w:val="es-ES"/>
+        </w:rPr>
+      </w:pPr>
+      <w:r>
+        <w:rPr>
+          <w:b/>
+          <w:bCs/>
+          <w:lang w:val="es-ES"/>
+        </w:rPr>
+        <w:t xml:space="preserve">Definición de clase y objeto </w:t>
+      </w:r>
+    </w:p>
+    <w:p>
+      <w:pPr>
+        <w:rPr>
+          <w:lang w:val="es-ES"/>
+        </w:rPr>
+      </w:pPr>
+      <w:r>
+        <w:rPr>
+          <w:lang w:val="es-ES"/>
+        </w:rPr>
+        <w:t>programar bajo el paradigma de programación orientada a objetos (POO) consiste en simular o modelar los objetos del mundo real. En un establo, por ejemplo, se pueden identificar diferentes animales como entes con características y acciones propias. Como ejemplo se puede tomar una vaca.</w:t>
+      </w:r>
+    </w:p>
+    <w:p>
+      <w:pPr>
+        <w:rPr>
+          <w:lang w:val="es-ES"/>
+        </w:rPr>
+      </w:pPr>
+    </w:p>
+    <w:tbl>
+      <w:tblPr>
+        <w:tblStyle w:val="Tablaconcuadrcula"/>
+        <w:tblW w:w="0" w:type="auto"/>
+        <w:tblLook w:val="04A0" w:firstRow="1" w:lastRow="0" w:firstColumn="1" w:lastColumn="0" w:noHBand="0" w:noVBand="1"/>
+      </w:tblPr>
+      <w:tblGrid>
+        <w:gridCol w:w="4369"/>
+        <w:gridCol w:w="4369"/>
+      </w:tblGrid>
+      <w:tr>
+        <w:trPr>
+          <w:trHeight w:val="2972"/>
+        </w:trPr>
+        <w:tc>
+          <w:tcPr>
+            <w:tcW w:w="4369" w:type="dxa"/>
+            <w:vMerge w:val="restart"/>
+          </w:tcPr>
+          <w:p>
+            <w:pPr>
+              <w:rPr>
+                <w:lang w:val="es-ES"/>
+              </w:rPr>
+            </w:pPr>
+          </w:p>
+          <w:p>
+            <w:pPr>
+              <w:rPr>
+                <w:lang w:val="es-ES"/>
+              </w:rPr>
+            </w:pPr>
+          </w:p>
+          <w:p>
+            <w:pPr>
+              <w:rPr>
+                <w:lang w:val="es-ES"/>
+              </w:rPr>
+            </w:pPr>
+          </w:p>
+          <w:p>
+            <w:pPr>
+              <w:jc w:val="center"/>
+              <w:rPr>
+                <w:b/>
+                <w:bCs/>
+                <w:sz w:val="28"/>
+                <w:szCs w:val="28"/>
+                <w:lang w:val="es-ES"/>
+              </w:rPr>
+            </w:pPr>
+            <w:r>
+              <w:rPr>
+                <w:b/>
+                <w:bCs/>
+                <w:sz w:val="28"/>
+                <w:szCs w:val="28"/>
+                <w:lang w:val="es-ES"/>
+              </w:rPr>
+              <w:t>Lola</w:t>
+            </w:r>
+          </w:p>
+          <w:p>
+            <w:pPr>
+              <w:jc w:val="center"/>
+              <w:rPr>
+                <w:b/>
+                <w:bCs/>
+                <w:lang w:val="es-ES"/>
+              </w:rPr>
+            </w:pPr>
+          </w:p>
+          <w:p>
+            <w:pPr>
+              <w:rPr>
+                <w:b/>
+                <w:bCs/>
+                <w:lang w:val="es-ES"/>
+              </w:rPr>
+            </w:pPr>
+          </w:p>
+          <w:p>
+            <w:pPr>
+              <w:jc w:val="center"/>
+              <w:rPr>
+                <w:b/>
+                <w:bCs/>
+                <w:lang w:val="es-ES"/>
+              </w:rPr>
+            </w:pPr>
+            <w:r>
+              <w:rPr>
+                <w:b/>
+                <w:bCs/>
+                <w:noProof/>
+                <w:lang w:val="es-ES"/>
+              </w:rPr>
+              <w:drawing>
+                <wp:inline distT="0" distB="0" distL="0" distR="0" wp14:anchorId="20853CF7" wp14:editId="2FDB7280">
+                  <wp:extent cx="2158635" cy="1752600"/>
+                  <wp:effectExtent l="0" t="0" r="0" b="0"/>
+                  <wp:docPr id="3" name="Imagen 3"/>
+                  <wp:cNvGraphicFramePr>
+                    <a:graphicFrameLocks xmlns:a="http://schemas.openxmlformats.org/drawingml/2006/main" noChangeAspect="1"/>
+                  </wp:cNvGraphicFramePr>
+                  <a:graphic xmlns:a="http://schemas.openxmlformats.org/drawingml/2006/main">
+                    <a:graphicData uri="http://schemas.openxmlformats.org/drawingml/2006/picture">
+                      <pic:pic xmlns:pic="http://schemas.openxmlformats.org/drawingml/2006/picture">
+                        <pic:nvPicPr>
+                          <pic:cNvPr id="0" name="Picture 2"/>
+                          <pic:cNvPicPr>
+                            <a:picLocks noChangeAspect="1" noChangeArrowheads="1"/>
+                          </pic:cNvPicPr>
+                        </pic:nvPicPr>
+                        <pic:blipFill>
+                          <a:blip r:embed="rId6">
+                            <a:extLst>
+                              <a:ext uri="{28A0092B-C50C-407E-A947-70E740481C1C}">
+                                <a14:useLocalDpi xmlns:a14="http://schemas.microsoft.com/office/drawing/2010/main" val="0"/>
+                              </a:ext>
+                            </a:extLst>
+                          </a:blip>
+                          <a:srcRect/>
+                          <a:stretch>
+                            <a:fillRect/>
+                          </a:stretch>
+                        </pic:blipFill>
+                        <pic:spPr bwMode="auto">
+                          <a:xfrm>
+                            <a:off x="0" y="0"/>
+                            <a:ext cx="2175594" cy="1766369"/>
+                          </a:xfrm>
+                          <a:prstGeom prst="rect">
+                            <a:avLst/>
+                          </a:prstGeom>
+                          <a:noFill/>
+                        </pic:spPr>
+                      </pic:pic>
+                    </a:graphicData>
+                  </a:graphic>
+                </wp:inline>
+              </w:drawing>
+            </w:r>
+          </w:p>
+        </w:tc>
+        <w:tc>
+          <w:tcPr>
+            <w:tcW w:w="4369" w:type="dxa"/>
+          </w:tcPr>
+          <w:p>
+            <w:pPr>
+              <w:rPr>
+                <w:lang w:val="es-ES"/>
+              </w:rPr>
+            </w:pPr>
+          </w:p>
+          <w:p>
+            <w:pPr>
+              <w:rPr>
+                <w:b/>
+                <w:bCs/>
+                <w:lang w:val="es-ES"/>
+              </w:rPr>
+            </w:pPr>
+            <w:r>
+              <w:rPr>
+                <w:b/>
+                <w:bCs/>
+                <w:lang w:val="es-ES"/>
+              </w:rPr>
+              <w:t>Características de la vaca</w:t>
+            </w:r>
+            <w:r>
+              <w:rPr>
+                <w:b/>
+                <w:bCs/>
+                <w:lang w:val="es-ES"/>
+              </w:rPr>
+              <w:t>:</w:t>
+            </w:r>
+          </w:p>
+          <w:p>
+            <w:pPr>
+              <w:rPr>
+                <w:b/>
+                <w:bCs/>
+                <w:lang w:val="es-ES"/>
+              </w:rPr>
+            </w:pPr>
+          </w:p>
+          <w:p>
+            <w:pPr>
+              <w:pStyle w:val="Prrafodelista"/>
+              <w:numPr>
+                <w:ilvl w:val="0"/>
+                <w:numId w:val="1"/>
+              </w:numPr>
+              <w:rPr>
+                <w:lang w:val="es-ES"/>
+              </w:rPr>
+            </w:pPr>
+            <w:r>
+              <w:rPr>
+                <w:lang w:val="es-ES"/>
+              </w:rPr>
+              <w:t>Edad</w:t>
+            </w:r>
+          </w:p>
+          <w:p>
+            <w:pPr>
+              <w:pStyle w:val="Prrafodelista"/>
+              <w:numPr>
+                <w:ilvl w:val="0"/>
+                <w:numId w:val="1"/>
+              </w:numPr>
+              <w:rPr>
+                <w:lang w:val="es-ES"/>
+              </w:rPr>
+            </w:pPr>
+            <w:r>
+              <w:rPr>
+                <w:lang w:val="es-ES"/>
+              </w:rPr>
+              <w:t>Color</w:t>
+            </w:r>
+          </w:p>
+          <w:p>
+            <w:pPr>
+              <w:pStyle w:val="Prrafodelista"/>
+              <w:numPr>
+                <w:ilvl w:val="0"/>
+                <w:numId w:val="1"/>
+              </w:numPr>
+              <w:rPr>
+                <w:lang w:val="es-ES"/>
+              </w:rPr>
+            </w:pPr>
+            <w:r>
+              <w:rPr>
+                <w:lang w:val="es-ES"/>
+              </w:rPr>
+              <w:t>Peso</w:t>
+            </w:r>
+          </w:p>
+          <w:p>
+            <w:pPr>
+              <w:pStyle w:val="Prrafodelista"/>
+              <w:numPr>
+                <w:ilvl w:val="0"/>
+                <w:numId w:val="1"/>
+              </w:numPr>
+              <w:rPr>
+                <w:b/>
+                <w:bCs/>
+                <w:lang w:val="es-ES"/>
+              </w:rPr>
+            </w:pPr>
+            <w:r>
+              <w:rPr>
+                <w:lang w:val="es-ES"/>
+              </w:rPr>
+              <w:t>Medida</w:t>
+            </w:r>
+          </w:p>
+          <w:p>
+            <w:pPr>
+              <w:pStyle w:val="Prrafodelista"/>
+              <w:rPr>
+                <w:lang w:val="es-ES"/>
+              </w:rPr>
+            </w:pPr>
+          </w:p>
+          <w:p>
+            <w:pPr>
+              <w:jc w:val="both"/>
+              <w:rPr>
+                <w:lang w:val="es-ES"/>
+              </w:rPr>
+            </w:pPr>
+            <w:r>
+              <w:rPr>
+                <w:lang w:val="es-ES"/>
+              </w:rPr>
+              <w:t>Estas características son comunes a todos los burros.</w:t>
+            </w:r>
+          </w:p>
+        </w:tc>
+      </w:tr>
+      <w:tr>
+        <w:trPr>
+          <w:trHeight w:val="2972"/>
+        </w:trPr>
+        <w:tc>
+          <w:tcPr>
+            <w:tcW w:w="4369" w:type="dxa"/>
+            <w:vMerge/>
+          </w:tcPr>
+          <w:p>
+            <w:pPr>
+              <w:rPr>
+                <w:lang w:val="es-ES"/>
+              </w:rPr>
+            </w:pPr>
+          </w:p>
+        </w:tc>
+        <w:tc>
+          <w:tcPr>
+            <w:tcW w:w="4369" w:type="dxa"/>
+          </w:tcPr>
+          <w:p>
+            <w:pPr>
+              <w:rPr>
+                <w:lang w:val="es-ES"/>
+              </w:rPr>
+            </w:pPr>
+          </w:p>
+          <w:p>
+            <w:pPr>
+              <w:rPr>
+                <w:b/>
+                <w:bCs/>
+                <w:lang w:val="es-ES"/>
+              </w:rPr>
+            </w:pPr>
+            <w:r>
+              <w:rPr>
+                <w:b/>
+                <w:bCs/>
+                <w:lang w:val="es-ES"/>
+              </w:rPr>
+              <w:t>Acciones que puede realizar la vaca:</w:t>
+            </w:r>
+          </w:p>
+          <w:p>
+            <w:pPr>
+              <w:rPr>
+                <w:lang w:val="es-ES"/>
+              </w:rPr>
+            </w:pPr>
+          </w:p>
+          <w:p>
+            <w:pPr>
+              <w:pStyle w:val="Prrafodelista"/>
+              <w:numPr>
+                <w:ilvl w:val="0"/>
+                <w:numId w:val="2"/>
+              </w:numPr>
+              <w:rPr>
+                <w:lang w:val="es-ES"/>
+              </w:rPr>
+            </w:pPr>
+            <w:r>
+              <w:rPr>
+                <w:lang w:val="es-ES"/>
+              </w:rPr>
+              <w:t xml:space="preserve">Comer </w:t>
+            </w:r>
+          </w:p>
+          <w:p>
+            <w:pPr>
+              <w:pStyle w:val="Prrafodelista"/>
+              <w:numPr>
+                <w:ilvl w:val="0"/>
+                <w:numId w:val="2"/>
+              </w:numPr>
+              <w:rPr>
+                <w:lang w:val="es-ES"/>
+              </w:rPr>
+            </w:pPr>
+            <w:r>
+              <w:rPr>
+                <w:lang w:val="es-ES"/>
+              </w:rPr>
+              <w:t>Dormir</w:t>
+            </w:r>
+          </w:p>
+          <w:p>
+            <w:pPr>
+              <w:pStyle w:val="Prrafodelista"/>
+              <w:numPr>
+                <w:ilvl w:val="0"/>
+                <w:numId w:val="2"/>
+              </w:numPr>
+              <w:rPr>
+                <w:lang w:val="es-ES"/>
+              </w:rPr>
+            </w:pPr>
+            <w:r>
+              <w:rPr>
+                <w:lang w:val="es-ES"/>
+              </w:rPr>
+              <w:t>Correr</w:t>
+            </w:r>
+          </w:p>
+          <w:p>
+            <w:pPr>
+              <w:pStyle w:val="Prrafodelista"/>
+              <w:numPr>
+                <w:ilvl w:val="0"/>
+                <w:numId w:val="2"/>
+              </w:numPr>
+              <w:rPr>
+                <w:lang w:val="es-ES"/>
+              </w:rPr>
+            </w:pPr>
+            <w:r>
+              <w:rPr>
+                <w:lang w:val="es-ES"/>
+              </w:rPr>
+              <w:t>Bramar</w:t>
+            </w:r>
+          </w:p>
+          <w:p>
+            <w:pPr>
+              <w:ind w:left="360"/>
+              <w:rPr>
+                <w:lang w:val="es-ES"/>
+              </w:rPr>
+            </w:pPr>
+          </w:p>
+          <w:p>
+            <w:pPr>
+              <w:rPr>
+                <w:lang w:val="es-ES"/>
+              </w:rPr>
+            </w:pPr>
+            <w:r>
+              <w:rPr>
+                <w:lang w:val="es-ES"/>
+              </w:rPr>
+              <w:t>Estos comportamientos son comunes en todas las vacas.</w:t>
+            </w:r>
+          </w:p>
+          <w:p>
+            <w:pPr>
+              <w:rPr>
+                <w:lang w:val="es-ES"/>
+              </w:rPr>
+            </w:pPr>
+          </w:p>
+        </w:tc>
+      </w:tr>
+    </w:tbl>
+    <w:p>
+      <w:pPr>
+        <w:rPr>
+          <w:lang w:val="es-ES"/>
+        </w:rPr>
+      </w:pPr>
+    </w:p>
+    <w:p>
+      <w:pPr>
+        <w:rPr>
+          <w:lang w:val="es-ES"/>
+        </w:rPr>
+      </w:pPr>
+    </w:p>
+    <w:p>
+      <w:pPr>
+        <w:rPr>
+          <w:b/>
+          <w:bCs/>
+          <w:lang w:val="es-ES"/>
+        </w:rPr>
+      </w:pPr>
+      <w:r>
+        <w:rPr>
+          <w:lang w:val="es-ES"/>
+        </w:rPr>
+        <w:t xml:space="preserve"> </w:t>
+      </w:r>
+      <w:r>
+        <w:rPr>
+          <w:lang w:val="es-ES"/>
+        </w:rPr>
+        <w:t>La vaca en mención (lola) es un objeto con características específicas. Claro está, en el establo pueden existir otras vacas con diferente edad, color, peso y medidas. De esta manera se puede definir la Clase Vaca como una abstracción a todas las vacas existentes en el establo;</w:t>
+      </w:r>
+      <w:r>
+        <w:rPr>
+          <w:lang w:val="es-ES"/>
+        </w:rPr>
+        <w:t xml:space="preserve"> las características son las </w:t>
+      </w:r>
+      <w:r>
+        <w:rPr>
+          <w:b/>
+          <w:bCs/>
+          <w:lang w:val="es-ES"/>
+        </w:rPr>
+        <w:t xml:space="preserve">variables miembro o atributos de clase </w:t>
+      </w:r>
+      <w:r>
+        <w:rPr>
+          <w:lang w:val="es-ES"/>
+        </w:rPr>
+        <w:t xml:space="preserve">y las acciones son los </w:t>
+      </w:r>
+      <w:r>
+        <w:rPr>
+          <w:b/>
+          <w:bCs/>
+          <w:lang w:val="es-ES"/>
+        </w:rPr>
+        <w:t>métodos miembros de la clase o comportamiento de la clase.</w:t>
+      </w:r>
+    </w:p>
+    <w:p>
+      <w:pPr>
+        <w:rPr>
+          <w:lang w:val="es-ES"/>
+        </w:rPr>
+      </w:pPr>
+      <w:r>
+        <w:rPr>
+          <w:lang w:val="es-ES"/>
+        </w:rPr>
+        <w:t xml:space="preserve">Del ejemplo anterior podemos deducir la definición de clase y objeto. Una clase es una plantilla para crear objetos que constituyen una abstracción del mundo </w:t>
+      </w:r>
+      <w:proofErr w:type="gramStart"/>
+      <w:r>
+        <w:rPr>
+          <w:lang w:val="es-ES"/>
+        </w:rPr>
+        <w:t>real ,</w:t>
+      </w:r>
+      <w:proofErr w:type="gramEnd"/>
+      <w:r>
+        <w:rPr>
+          <w:lang w:val="es-ES"/>
+        </w:rPr>
+        <w:t xml:space="preserve"> como la clase vaca, la clase persona, la clase cuenta, etcétera. Las clases se nombran como sustantivos en singular y poseen variables que definen la información que se desea almacenar y métodos que definen las acciones </w:t>
+      </w:r>
+      <w:r>
+        <w:rPr>
+          <w:lang w:val="es-ES"/>
+        </w:rPr>
+        <w:lastRenderedPageBreak/>
+        <w:t xml:space="preserve">que se desean realizar. </w:t>
+      </w:r>
+      <w:r>
+        <w:rPr>
+          <w:lang w:val="es-ES"/>
+        </w:rPr>
+        <w:t>Las variables</w:t>
+      </w:r>
+      <w:r>
+        <w:rPr>
+          <w:lang w:val="es-ES"/>
+        </w:rPr>
+        <w:t xml:space="preserve"> se nombran como sustantivos y los métodos como verbos en infinitivo. </w:t>
+      </w:r>
+    </w:p>
+    <w:p>
+      <w:pPr>
+        <w:rPr>
+          <w:lang w:val="es-ES"/>
+        </w:rPr>
+      </w:pPr>
+      <w:r>
+        <w:rPr>
+          <w:lang w:val="es-ES"/>
+        </w:rPr>
+        <w:t>Las clases se pueden representar gráficamente mediante un d</w:t>
+      </w:r>
+      <w:r>
+        <w:rPr>
+          <w:lang w:val="es-ES"/>
+        </w:rPr>
+        <w:t xml:space="preserve">iagrama cuyas especificaciones son establecidas por el lenguaje unificado de </w:t>
+      </w:r>
+      <w:r>
+        <w:rPr>
+          <w:lang w:val="es-ES"/>
+        </w:rPr>
+        <w:t>modelado (</w:t>
+      </w:r>
+      <w:r>
+        <w:rPr>
+          <w:lang w:val="es-ES"/>
+        </w:rPr>
+        <w:t>UML -</w:t>
+      </w:r>
+      <w:proofErr w:type="spellStart"/>
+      <w:r>
+        <w:rPr>
+          <w:i/>
+          <w:iCs/>
+          <w:lang w:val="es-ES"/>
+        </w:rPr>
+        <w:t>unified</w:t>
+      </w:r>
+      <w:proofErr w:type="spellEnd"/>
+      <w:r>
+        <w:rPr>
+          <w:i/>
+          <w:iCs/>
+          <w:lang w:val="es-ES"/>
+        </w:rPr>
+        <w:t xml:space="preserve"> </w:t>
+      </w:r>
+      <w:proofErr w:type="spellStart"/>
+      <w:r>
+        <w:rPr>
+          <w:i/>
+          <w:iCs/>
+          <w:lang w:val="es-ES"/>
+        </w:rPr>
+        <w:t>modeleling</w:t>
+      </w:r>
+      <w:proofErr w:type="spellEnd"/>
+      <w:r>
+        <w:rPr>
+          <w:i/>
+          <w:iCs/>
+          <w:lang w:val="es-ES"/>
+        </w:rPr>
+        <w:t xml:space="preserve"> lenguaje</w:t>
+      </w:r>
+      <w:r>
+        <w:rPr>
+          <w:lang w:val="es-ES"/>
+        </w:rPr>
+        <w:t xml:space="preserve"> Versión 2.4.4), el cual permite diseñar visualmente los sistemas de software. Uno de los diagramas de UML es </w:t>
+      </w:r>
+      <w:r>
+        <w:rPr>
+          <w:lang w:val="es-ES"/>
+        </w:rPr>
+        <w:t>denominado diagrama</w:t>
+      </w:r>
+      <w:r>
+        <w:rPr>
+          <w:lang w:val="es-ES"/>
+        </w:rPr>
+        <w:t xml:space="preserve"> de clases</w:t>
+      </w:r>
+      <w:r>
+        <w:rPr>
+          <w:lang w:val="es-ES"/>
+        </w:rPr>
+        <w:t xml:space="preserve">, donde se utiliza la siguiente representación: </w:t>
+      </w:r>
+      <w:r>
+        <w:rPr>
+          <w:lang w:val="es-ES"/>
+        </w:rPr>
+        <w:t xml:space="preserve">   </w:t>
+      </w:r>
+    </w:p>
+    <w:tbl>
+      <w:tblPr>
+        <w:tblStyle w:val="Tablaconcuadrcula"/>
+        <w:tblpPr w:leftFromText="141" w:rightFromText="141" w:vertAnchor="text" w:horzAnchor="page" w:tblpX="3886" w:tblpY="37"/>
+        <w:tblW w:w="0" w:type="auto"/>
+        <w:tblLook w:val="04A0" w:firstRow="1" w:lastRow="0" w:firstColumn="1" w:lastColumn="0" w:noHBand="0" w:noVBand="1"/>
+      </w:tblPr>
+      <w:tblGrid>
+        <w:gridCol w:w="3312"/>
+      </w:tblGrid>
+      <w:tr>
+        <w:trPr>
+          <w:trHeight w:val="264"/>
+        </w:trPr>
+        <w:tc>
+          <w:tcPr>
+            <w:tcW w:w="3312" w:type="dxa"/>
+          </w:tcPr>
+          <w:p>
+            <w:pPr>
+              <w:jc w:val="center"/>
+              <w:rPr>
+                <w:b/>
+                <w:bCs/>
+                <w:lang w:val="es-ES"/>
+              </w:rPr>
+            </w:pPr>
+            <w:r>
+              <w:rPr>
+                <w:b/>
+                <w:bCs/>
+                <w:lang w:val="es-ES"/>
+              </w:rPr>
+              <w:t>Nombre de la clase</w:t>
+            </w:r>
+          </w:p>
+        </w:tc>
+      </w:tr>
+      <w:tr>
+        <w:trPr>
+          <w:trHeight w:val="250"/>
+        </w:trPr>
+        <w:tc>
+          <w:tcPr>
+            <w:tcW w:w="3312" w:type="dxa"/>
+          </w:tcPr>
+          <w:p>
+            <w:pPr>
+              <w:rPr>
+                <w:lang w:val="es-ES"/>
+              </w:rPr>
+            </w:pPr>
+            <w:r>
+              <w:rPr>
+                <w:lang w:val="es-ES"/>
+              </w:rPr>
+              <w:t>Variable1</w:t>
+            </w:r>
+          </w:p>
+          <w:p>
+            <w:pPr>
+              <w:rPr>
+                <w:b/>
+                <w:bCs/>
+                <w:lang w:val="es-ES"/>
+              </w:rPr>
+            </w:pPr>
+            <w:r>
+              <w:rPr>
+                <w:lang w:val="es-ES"/>
+              </w:rPr>
+              <w:t>Variable2</w:t>
+            </w:r>
+          </w:p>
+        </w:tc>
+      </w:tr>
+      <w:tr>
+        <w:trPr>
+          <w:trHeight w:val="250"/>
+        </w:trPr>
+        <w:tc>
+          <w:tcPr>
+            <w:tcW w:w="3312" w:type="dxa"/>
+          </w:tcPr>
+          <w:p>
+            <w:pPr>
+              <w:rPr>
+                <w:lang w:val="es-ES"/>
+              </w:rPr>
+            </w:pPr>
+            <w:r>
+              <w:rPr>
+                <w:lang w:val="es-ES"/>
+              </w:rPr>
+              <w:t>Metodo1()</w:t>
+            </w:r>
+          </w:p>
+          <w:p>
+            <w:pPr>
+              <w:rPr>
+                <w:lang w:val="es-ES"/>
+              </w:rPr>
+            </w:pPr>
+            <w:r>
+              <w:rPr>
+                <w:lang w:val="es-ES"/>
+              </w:rPr>
+              <w:t>Método2()</w:t>
+            </w:r>
+          </w:p>
+        </w:tc>
+      </w:tr>
+    </w:tbl>
+    <w:p>
+      <w:pPr>
+        <w:rPr>
+          <w:lang w:val="es-ES"/>
+        </w:rPr>
+      </w:pPr>
+    </w:p>
+    <w:p>
+      <w:pPr>
+        <w:rPr>
+          <w:lang w:val="es-ES"/>
+        </w:rPr>
+      </w:pPr>
+    </w:p>
+    <w:p>
+      <w:pPr>
+        <w:rPr>
+          <w:lang w:val="es-ES"/>
+        </w:rPr>
+      </w:pPr>
+    </w:p>
+    <w:p>
+      <w:pPr>
+        <w:rPr>
+          <w:lang w:val="es-ES"/>
+        </w:rPr>
+      </w:pPr>
+    </w:p>
+    <w:p>
+      <w:pPr>
+        <w:tabs>
+          <w:tab w:val="left" w:pos="2910"/>
+        </w:tabs>
+        <w:rPr>
+          <w:lang w:val="es-ES"/>
+        </w:rPr>
+      </w:pPr>
+      <w:r>
+        <w:rPr>
+          <w:lang w:val="es-ES"/>
+        </w:rPr>
+        <w:t>Así es el diagrama de clase Vaca:</w:t>
+      </w:r>
+    </w:p>
+    <w:tbl>
+      <w:tblPr>
+        <w:tblStyle w:val="Tablaconcuadrcula"/>
+        <w:tblpPr w:leftFromText="141" w:rightFromText="141" w:vertAnchor="text" w:horzAnchor="page" w:tblpX="3886" w:tblpY="37"/>
+        <w:tblW w:w="0" w:type="auto"/>
+        <w:tblLook w:val="04A0" w:firstRow="1" w:lastRow="0" w:firstColumn="1" w:lastColumn="0" w:noHBand="0" w:noVBand="1"/>
+      </w:tblPr>
+      <w:tblGrid>
+        <w:gridCol w:w="3312"/>
+      </w:tblGrid>
+      <w:tr>
+        <w:trPr>
+          <w:trHeight w:val="264"/>
+        </w:trPr>
+        <w:tc>
+          <w:tcPr>
+            <w:tcW w:w="3312" w:type="dxa"/>
+          </w:tcPr>
+          <w:p>
+            <w:pPr>
+              <w:jc w:val="center"/>
+              <w:rPr>
+                <w:lang w:val="es-ES"/>
+              </w:rPr>
+            </w:pPr>
+            <w:r>
+              <w:rPr>
+                <w:b/>
+                <w:bCs/>
+                <w:lang w:val="es-ES"/>
+              </w:rPr>
+              <w:t>Vaca</w:t>
+            </w:r>
+          </w:p>
+        </w:tc>
+      </w:tr>
+      <w:tr>
+        <w:trPr>
+          <w:trHeight w:val="250"/>
+        </w:trPr>
+        <w:tc>
+          <w:tcPr>
+            <w:tcW w:w="3312" w:type="dxa"/>
+          </w:tcPr>
+          <w:p>
+            <w:pPr>
+              <w:rPr>
+                <w:lang w:val="es-ES"/>
+              </w:rPr>
+            </w:pPr>
+            <w:r>
+              <w:rPr>
+                <w:lang w:val="es-ES"/>
+              </w:rPr>
+              <w:t>Edad</w:t>
+            </w:r>
+          </w:p>
+          <w:p>
+            <w:pPr>
+              <w:rPr>
+                <w:lang w:val="es-ES"/>
+              </w:rPr>
+            </w:pPr>
+            <w:r>
+              <w:rPr>
+                <w:lang w:val="es-ES"/>
+              </w:rPr>
+              <w:t>Color</w:t>
+            </w:r>
+          </w:p>
+          <w:p>
+            <w:pPr>
+              <w:rPr>
+                <w:lang w:val="es-ES"/>
+              </w:rPr>
+            </w:pPr>
+            <w:r>
+              <w:rPr>
+                <w:lang w:val="es-ES"/>
+              </w:rPr>
+              <w:t>Peso</w:t>
+            </w:r>
+          </w:p>
+          <w:p>
+            <w:pPr>
+              <w:rPr>
+                <w:b/>
+                <w:bCs/>
+                <w:lang w:val="es-ES"/>
+              </w:rPr>
+            </w:pPr>
+            <w:r>
+              <w:rPr>
+                <w:lang w:val="es-ES"/>
+              </w:rPr>
+              <w:t>Medida</w:t>
+            </w:r>
+          </w:p>
+        </w:tc>
+      </w:tr>
+      <w:tr>
+        <w:trPr>
+          <w:trHeight w:val="250"/>
+        </w:trPr>
+        <w:tc>
+          <w:tcPr>
+            <w:tcW w:w="3312" w:type="dxa"/>
+          </w:tcPr>
+          <w:p>
+            <w:pPr>
+              <w:rPr>
+                <w:lang w:val="es-ES"/>
+              </w:rPr>
+            </w:pPr>
+            <w:r>
+              <w:rPr>
+                <w:lang w:val="es-ES"/>
+              </w:rPr>
+              <w:t xml:space="preserve">Comer </w:t>
+            </w:r>
+          </w:p>
+          <w:p>
+            <w:pPr>
+              <w:rPr>
+                <w:lang w:val="es-ES"/>
+              </w:rPr>
+            </w:pPr>
+            <w:r>
+              <w:rPr>
+                <w:lang w:val="es-ES"/>
+              </w:rPr>
+              <w:t>Dormir</w:t>
+            </w:r>
+          </w:p>
+          <w:p>
+            <w:pPr>
+              <w:rPr>
+                <w:lang w:val="es-ES"/>
+              </w:rPr>
+            </w:pPr>
+            <w:r>
+              <w:rPr>
+                <w:lang w:val="es-ES"/>
+              </w:rPr>
+              <w:t>Correr</w:t>
+            </w:r>
+          </w:p>
+          <w:p>
+            <w:pPr>
+              <w:rPr>
+                <w:lang w:val="es-ES"/>
+              </w:rPr>
+            </w:pPr>
+            <w:r>
+              <w:rPr>
+                <w:lang w:val="es-ES"/>
+              </w:rPr>
+              <w:t>Bramar</w:t>
+            </w:r>
+          </w:p>
+        </w:tc>
+      </w:tr>
+    </w:tbl>
+    <w:p>
+      <w:pPr>
+        <w:rPr>
+          <w:lang w:val="es-ES"/>
+        </w:rPr>
+      </w:pPr>
+    </w:p>
+    <w:p>
+      <w:pPr>
+        <w:rPr>
+          <w:lang w:val="es-ES"/>
+        </w:rPr>
+      </w:pPr>
+    </w:p>
+    <w:p>
+      <w:pPr>
+        <w:rPr>
+          <w:lang w:val="es-ES"/>
+        </w:rPr>
+      </w:pPr>
+    </w:p>
+    <w:p>
+      <w:pPr>
+        <w:rPr>
+          <w:lang w:val="es-ES"/>
+        </w:rPr>
+      </w:pPr>
+    </w:p>
+    <w:p>
+      <w:pPr>
+        <w:rPr>
+          <w:lang w:val="es-ES"/>
+        </w:rPr>
+      </w:pPr>
+    </w:p>
+    <w:p>
+      <w:pPr>
+        <w:rPr>
+          <w:lang w:val="es-ES"/>
+        </w:rPr>
+      </w:pPr>
+    </w:p>
+    <w:p>
+      <w:pPr>
+        <w:rPr>
+          <w:lang w:val="es-ES"/>
+        </w:rPr>
+      </w:pPr>
+      <w:r>
+        <w:rPr>
+          <w:lang w:val="es-ES"/>
+        </w:rPr>
+        <w:t xml:space="preserve">Por otro lado, un objeto es una instancia de una clase, es decir, la materialización de la clase. Cuando se instancia un objeto se asigna datos a las variables de </w:t>
+      </w:r>
+      <w:proofErr w:type="gramStart"/>
+      <w:r>
+        <w:rPr>
+          <w:lang w:val="es-ES"/>
+        </w:rPr>
+        <w:t>las clase</w:t>
+      </w:r>
+      <w:proofErr w:type="gramEnd"/>
+      <w:r>
+        <w:rPr>
+          <w:lang w:val="es-ES"/>
+        </w:rPr>
+        <w:t xml:space="preserve"> y se puede ejecutar los métodos. Fácilmente se pueden diferenciar las clases de los objetos con el siguiente paralelo. Las clases son moldes de galletas y los objetos son las galletas creadas con los moldes. Todas las galletas creadas con el mismo molde son iguales, así que todos los objetos instanciados de la misma clase tienen las mismas variables y los mismos métodos disponibles. Se diferencian en los valore que se asignan a </w:t>
+      </w:r>
+      <w:r>
+        <w:rPr>
+          <w:lang w:val="es-ES"/>
+        </w:rPr>
+        <w:t xml:space="preserve">las variables. </w:t>
+      </w:r>
+    </w:p>
+    <w:p>
+      <w:pPr>
+        <w:rPr>
+          <w:lang w:val="es-ES"/>
+        </w:rPr>
+      </w:pPr>
+    </w:p>
+    <w:p>
+      <w:pPr>
+        <w:rPr>
+          <w:b/>
+          <w:bCs/>
+          <w:lang w:val="es-ES"/>
+        </w:rPr>
+      </w:pPr>
+      <w:r>
+        <w:rPr>
+          <w:b/>
+          <w:bCs/>
+          <w:lang w:val="es-ES"/>
+        </w:rPr>
+        <w:t xml:space="preserve">Referencias: </w:t>
+      </w:r>
+      <w:r>
+        <w:rPr>
+          <w:b/>
+          <w:bCs/>
+          <w:lang w:val="es-ES"/>
+        </w:rPr>
+        <w:t>libro</w:t>
+      </w:r>
+    </w:p>
+    <w:p>
+      <w:pPr>
+        <w:rPr>
+          <w:b/>
+          <w:bCs/>
+          <w:lang w:val="es-ES"/>
+        </w:rPr>
+      </w:pPr>
+      <w:r>
+        <w:rPr>
+          <w:b/>
+          <w:bCs/>
+          <w:lang w:val="es-ES"/>
+        </w:rPr>
+        <w:t>T</w:t>
+      </w:r>
+      <w:r>
+        <w:rPr>
+          <w:b/>
+          <w:bCs/>
+          <w:lang w:val="es-ES"/>
+        </w:rPr>
+        <w:t>ítulo</w:t>
+      </w:r>
+      <w:r>
+        <w:rPr>
+          <w:b/>
+          <w:bCs/>
+          <w:lang w:val="es-ES"/>
+        </w:rPr>
+        <w:t xml:space="preserve">: </w:t>
+      </w:r>
+      <w:r>
+        <w:rPr>
+          <w:b/>
+          <w:bCs/>
+          <w:lang w:val="es-ES"/>
+        </w:rPr>
+        <w:t>Programación orientada a objetos</w:t>
+      </w:r>
+    </w:p>
+    <w:p>
+      <w:pPr>
+        <w:rPr>
+          <w:b/>
+          <w:bCs/>
+          <w:lang w:val="es-ES"/>
+        </w:rPr>
+      </w:pPr>
+      <w:r>
+        <w:rPr>
+          <w:b/>
+          <w:bCs/>
+          <w:lang w:val="es-ES"/>
+        </w:rPr>
+        <w:t>Autor</w:t>
+      </w:r>
+      <w:r>
+        <w:rPr>
+          <w:b/>
+          <w:bCs/>
+          <w:lang w:val="es-ES"/>
+        </w:rPr>
+        <w:t>:</w:t>
+      </w:r>
+      <w:r>
+        <w:rPr>
+          <w:b/>
+          <w:bCs/>
+          <w:lang w:val="es-ES"/>
+        </w:rPr>
+        <w:t xml:space="preserve"> Moreno Pérez, Juan Carlos</w:t>
+      </w:r>
+    </w:p>
+    <w:p>
+      <w:pPr>
+        <w:rPr>
+          <w:b/>
+          <w:bCs/>
+          <w:lang w:val="es-ES"/>
+        </w:rPr>
+      </w:pPr>
+      <w:r>
+        <w:rPr>
+          <w:b/>
+          <w:bCs/>
+          <w:lang w:val="es-ES"/>
+        </w:rPr>
+        <w:t>Temas</w:t>
+      </w:r>
+      <w:r>
+        <w:rPr>
+          <w:b/>
+          <w:bCs/>
+          <w:lang w:val="es-ES"/>
+        </w:rPr>
+        <w:t xml:space="preserve">: </w:t>
+      </w:r>
+      <w:r>
+        <w:rPr>
+          <w:b/>
+          <w:bCs/>
+          <w:lang w:val="es-ES"/>
+        </w:rPr>
+        <w:t xml:space="preserve">Bases de datos relacionales </w:t>
+      </w:r>
+      <w:r>
+        <w:rPr>
+          <w:b/>
+          <w:bCs/>
+          <w:lang w:val="es-ES"/>
+        </w:rPr>
+        <w:t>(</w:t>
+      </w:r>
+      <w:proofErr w:type="spellStart"/>
+      <w:r>
+        <w:rPr>
+          <w:b/>
+          <w:bCs/>
+          <w:lang w:val="es-ES"/>
+        </w:rPr>
+        <w:t>Relational</w:t>
+      </w:r>
+      <w:proofErr w:type="spellEnd"/>
+      <w:r>
+        <w:rPr>
+          <w:b/>
+          <w:bCs/>
+          <w:lang w:val="es-ES"/>
+        </w:rPr>
+        <w:t xml:space="preserve"> </w:t>
+      </w:r>
+      <w:proofErr w:type="spellStart"/>
+      <w:r>
+        <w:rPr>
+          <w:b/>
+          <w:bCs/>
+          <w:lang w:val="es-ES"/>
+        </w:rPr>
+        <w:t>databases</w:t>
+      </w:r>
+      <w:proofErr w:type="spellEnd"/>
+      <w:r>
+        <w:rPr>
+          <w:b/>
+          <w:bCs/>
+          <w:lang w:val="es-ES"/>
+        </w:rPr>
+        <w:t>)</w:t>
+      </w:r>
+    </w:p>
+    <w:p>
+      <w:pPr>
+        <w:rPr>
+          <w:b/>
+          <w:bCs/>
+          <w:lang w:val="es-ES"/>
+        </w:rPr>
+      </w:pPr>
+      <w:r>
+        <w:rPr>
+          <w:b/>
+          <w:bCs/>
+          <w:lang w:val="es-ES"/>
+        </w:rPr>
+        <w:t>Lugar y editorial</w:t>
+      </w:r>
+      <w:r>
+        <w:rPr>
+          <w:b/>
+          <w:bCs/>
+          <w:lang w:val="es-ES"/>
+        </w:rPr>
+        <w:t xml:space="preserve">: </w:t>
+      </w:r>
+      <w:r>
+        <w:rPr>
+          <w:b/>
+          <w:bCs/>
+          <w:lang w:val="es-ES"/>
+        </w:rPr>
+        <w:t>Madrid: RA-MA Editorial</w:t>
+      </w:r>
+    </w:p>
+    <w:p>
+      <w:pPr>
+        <w:rPr>
+          <w:b/>
+          <w:bCs/>
+          <w:lang w:val="es-ES"/>
+        </w:rPr>
+      </w:pPr>
+      <w:r>
+        <w:rPr>
+          <w:b/>
+          <w:bCs/>
+          <w:lang w:val="es-ES"/>
+        </w:rPr>
+        <w:t>Fecha de publicación</w:t>
+      </w:r>
+      <w:r>
+        <w:rPr>
+          <w:b/>
+          <w:bCs/>
+          <w:lang w:val="es-ES"/>
+        </w:rPr>
+        <w:t xml:space="preserve"> :</w:t>
+      </w:r>
+      <w:r>
+        <w:rPr>
+          <w:b/>
+          <w:bCs/>
+          <w:lang w:val="es-ES"/>
+        </w:rPr>
+        <w:t>2015</w:t>
+      </w:r>
+    </w:p>
+    <w:p>
+      <w:pPr>
+        <w:rPr>
+          <w:b/>
+          <w:bCs/>
+          <w:lang w:val="es-ES"/>
+        </w:rPr>
+      </w:pPr>
+      <w:r>
+        <w:rPr>
+          <w:b/>
+          <w:bCs/>
+          <w:lang w:val="es-ES"/>
+        </w:rPr>
+        <w:t>Idioma</w:t>
+      </w:r>
+      <w:r>
+        <w:rPr>
+          <w:b/>
+          <w:bCs/>
+          <w:lang w:val="es-ES"/>
+        </w:rPr>
+        <w:t xml:space="preserve">: </w:t>
+      </w:r>
+      <w:r>
+        <w:rPr>
+          <w:b/>
+          <w:bCs/>
+          <w:lang w:val="es-ES"/>
+        </w:rPr>
+        <w:t>español</w:t>
+      </w:r>
+    </w:p>
+    <w:p>
+      <w:pPr>
+        <w:rPr>
+          <w:lang w:val="es-ES"/>
+        </w:rPr>
+      </w:pPr>
+    </w:p>
+    <w:p>
+      <w:pPr>
+        <w:rPr>
+          <w:lang w:val="es-ES"/>
+        </w:rPr>
+      </w:pPr>
+    </w:p>
+    <w:p>
+      <w:pPr>
+        <w:rPr>
+          <w:lang w:val="es-ES"/>
+        </w:rPr>
+      </w:pPr>
+      <w:r>
+        <w:rPr>
+          <w:lang w:val="es-ES"/>
+        </w:rPr>
+        <w:t xml:space="preserve">  </w:t>
+      </w:r>
+    </w:p>
+    <w:p>
+      <w:pPr>
+        <w:rPr>
+          <w:lang w:val="es-ES"/>
+        </w:rPr>
+      </w:pPr>
     </w:p>
     <w:sectPr>
       <w:pgSz w:w="12240" w:h="15840"/>
@@ -23,6 +1432,243 @@
     </w:sectPr>
   </w:body>
 </w:document>
+</file>
+
+<file path=word/numbering.xml><?xml version="1.0" encoding="utf-8"?>
+<w:numbering xmlns:wpc="http://schemas.microsoft.com/office/word/2010/wordprocessingCanvas" xmlns:cx="http://schemas.microsoft.com/office/drawing/2014/chartex" xmlns:cx1="http://schemas.microsoft.com/office/drawing/2015/9/8/chartex" xmlns:cx2="http://schemas.microsoft.com/office/drawing/2015/10/21/chartex" xmlns:cx3="http://schemas.microsoft.com/office/drawing/2016/5/9/chartex" xmlns:cx4="http://schemas.microsoft.com/office/drawing/2016/5/10/chartex" xmlns:cx5="http://schemas.microsoft.com/office/drawing/2016/5/11/chartex" xmlns:cx6="http://schemas.microsoft.com/office/drawing/2016/5/12/chartex" xmlns:cx7="http://schemas.microsoft.com/office/drawing/2016/5/13/chartex" xmlns:cx8="http://schemas.microsoft.com/office/drawing/2016/5/14/chartex" xmlns:mc="http://schemas.openxmlformats.org/markup-compatibility/2006" xmlns:aink="http://schemas.microsoft.com/office/drawing/2016/ink" xmlns:am3d="http://schemas.microsoft.com/office/drawing/2017/model3d" xmlns:o="urn:schemas-microsoft-com:office:office" xmlns:r="http://schemas.openxmlformats.org/officeDocument/2006/relationships" xmlns:m="http://schemas.openxmlformats.org/officeDocument/2006/math" xmlns:v="urn:schemas-microsoft-com:vml" xmlns:wp14="http://schemas.microsoft.com/office/word/2010/wordprocessingDrawing" xmlns:wp="http://schemas.openxmlformats.org/drawingml/2006/wordprocessingDrawing" xmlns:w10="urn:schemas-microsoft-com:office:word" xmlns:w="http://schemas.openxmlformats.org/wordprocessingml/2006/main" xmlns:w14="http://schemas.microsoft.com/office/word/2010/wordml" xmlns:w15="http://schemas.microsoft.com/office/word/2012/wordml" xmlns:w16cex="http://schemas.microsoft.com/office/word/2018/wordml/cex" xmlns:w16cid="http://schemas.microsoft.com/office/word/2016/wordml/cid" xmlns:w16="http://schemas.microsoft.com/office/word/2018/wordml" xmlns:w16sdtdh="http://schemas.microsoft.com/office/word/2020/wordml/sdtdatahash" xmlns:w16se="http://schemas.microsoft.com/office/word/2015/wordml/symex" xmlns:wpg="http://schemas.microsoft.com/office/word/2010/wordprocessingGroup" xmlns:wpi="http://schemas.microsoft.com/office/word/2010/wordprocessingInk" xmlns:wne="http://schemas.microsoft.com/office/word/2006/wordml" xmlns:wps="http://schemas.microsoft.com/office/word/2010/wordprocessingShape" mc:Ignorable="w14 w15 w16se w16cid w16 w16cex w16sdtdh wp14">
+  <w:abstractNum w:abstractNumId="0" w15:restartNumberingAfterBreak="0">
+    <w:nsid w:val="378348F8"/>
+    <w:multiLevelType w:val="hybridMultilevel"/>
+    <w:tmpl w:val="365852D6"/>
+    <w:lvl w:ilvl="0" w:tplc="240A0001">
+      <w:start w:val="1"/>
+      <w:numFmt w:val="bullet"/>
+      <w:lvlText w:val=""/>
+      <w:lvlJc w:val="left"/>
+      <w:pPr>
+        <w:ind w:left="720" w:hanging="360"/>
+      </w:pPr>
+      <w:rPr>
+        <w:rFonts w:ascii="Symbol" w:hAnsi="Symbol" w:hint="default"/>
+      </w:rPr>
+    </w:lvl>
+    <w:lvl w:ilvl="1" w:tplc="240A0003" w:tentative="1">
+      <w:start w:val="1"/>
+      <w:numFmt w:val="bullet"/>
+      <w:lvlText w:val="o"/>
+      <w:lvlJc w:val="left"/>
+      <w:pPr>
+        <w:ind w:left="1440" w:hanging="360"/>
+      </w:pPr>
+      <w:rPr>
+        <w:rFonts w:ascii="Courier New" w:hAnsi="Courier New" w:cs="Courier New" w:hint="default"/>
+      </w:rPr>
+    </w:lvl>
+    <w:lvl w:ilvl="2" w:tplc="240A0005" w:tentative="1">
+      <w:start w:val="1"/>
+      <w:numFmt w:val="bullet"/>
+      <w:lvlText w:val=""/>
+      <w:lvlJc w:val="left"/>
+      <w:pPr>
+        <w:ind w:left="2160" w:hanging="360"/>
+      </w:pPr>
+      <w:rPr>
+        <w:rFonts w:ascii="Wingdings" w:hAnsi="Wingdings" w:hint="default"/>
+      </w:rPr>
+    </w:lvl>
+    <w:lvl w:ilvl="3" w:tplc="240A0001" w:tentative="1">
+      <w:start w:val="1"/>
+      <w:numFmt w:val="bullet"/>
+      <w:lvlText w:val=""/>
+      <w:lvlJc w:val="left"/>
+      <w:pPr>
+        <w:ind w:left="2880" w:hanging="360"/>
+      </w:pPr>
+      <w:rPr>
+        <w:rFonts w:ascii="Symbol" w:hAnsi="Symbol" w:hint="default"/>
+      </w:rPr>
+    </w:lvl>
+    <w:lvl w:ilvl="4" w:tplc="240A0003" w:tentative="1">
+      <w:start w:val="1"/>
+      <w:numFmt w:val="bullet"/>
+      <w:lvlText w:val="o"/>
+      <w:lvlJc w:val="left"/>
+      <w:pPr>
+        <w:ind w:left="3600" w:hanging="360"/>
+      </w:pPr>
+      <w:rPr>
+        <w:rFonts w:ascii="Courier New" w:hAnsi="Courier New" w:cs="Courier New" w:hint="default"/>
+      </w:rPr>
+    </w:lvl>
+    <w:lvl w:ilvl="5" w:tplc="240A0005" w:tentative="1">
+      <w:start w:val="1"/>
+      <w:numFmt w:val="bullet"/>
+      <w:lvlText w:val=""/>
+      <w:lvlJc w:val="left"/>
+      <w:pPr>
+        <w:ind w:left="4320" w:hanging="360"/>
+      </w:pPr>
+      <w:rPr>
+        <w:rFonts w:ascii="Wingdings" w:hAnsi="Wingdings" w:hint="default"/>
+      </w:rPr>
+    </w:lvl>
+    <w:lvl w:ilvl="6" w:tplc="240A0001" w:tentative="1">
+      <w:start w:val="1"/>
+      <w:numFmt w:val="bullet"/>
+      <w:lvlText w:val=""/>
+      <w:lvlJc w:val="left"/>
+      <w:pPr>
+        <w:ind w:left="5040" w:hanging="360"/>
+      </w:pPr>
+      <w:rPr>
+        <w:rFonts w:ascii="Symbol" w:hAnsi="Symbol" w:hint="default"/>
+      </w:rPr>
+    </w:lvl>
+    <w:lvl w:ilvl="7" w:tplc="240A0003" w:tentative="1">
+      <w:start w:val="1"/>
+      <w:numFmt w:val="bullet"/>
+      <w:lvlText w:val="o"/>
+      <w:lvlJc w:val="left"/>
+      <w:pPr>
+        <w:ind w:left="5760" w:hanging="360"/>
+      </w:pPr>
+      <w:rPr>
+        <w:rFonts w:ascii="Courier New" w:hAnsi="Courier New" w:cs="Courier New" w:hint="default"/>
+      </w:rPr>
+    </w:lvl>
+    <w:lvl w:ilvl="8" w:tplc="240A0005" w:tentative="1">
+      <w:start w:val="1"/>
+      <w:numFmt w:val="bullet"/>
+      <w:lvlText w:val=""/>
+      <w:lvlJc w:val="left"/>
+      <w:pPr>
+        <w:ind w:left="6480" w:hanging="360"/>
+      </w:pPr>
+      <w:rPr>
+        <w:rFonts w:ascii="Wingdings" w:hAnsi="Wingdings" w:hint="default"/>
+      </w:rPr>
+    </w:lvl>
+  </w:abstractNum>
+  <w:abstractNum w:abstractNumId="1" w15:restartNumberingAfterBreak="0">
+    <w:nsid w:val="70AF4B36"/>
+    <w:multiLevelType w:val="hybridMultilevel"/>
+    <w:tmpl w:val="2C02CB00"/>
+    <w:lvl w:ilvl="0" w:tplc="240A0001">
+      <w:start w:val="1"/>
+      <w:numFmt w:val="bullet"/>
+      <w:lvlText w:val=""/>
+      <w:lvlJc w:val="left"/>
+      <w:pPr>
+        <w:ind w:left="720" w:hanging="360"/>
+      </w:pPr>
+      <w:rPr>
+        <w:rFonts w:ascii="Symbol" w:hAnsi="Symbol" w:hint="default"/>
+      </w:rPr>
+    </w:lvl>
+    <w:lvl w:ilvl="1" w:tplc="240A0003" w:tentative="1">
+      <w:start w:val="1"/>
+      <w:numFmt w:val="bullet"/>
+      <w:lvlText w:val="o"/>
+      <w:lvlJc w:val="left"/>
+      <w:pPr>
+        <w:ind w:left="1440" w:hanging="360"/>
+      </w:pPr>
+      <w:rPr>
+        <w:rFonts w:ascii="Courier New" w:hAnsi="Courier New" w:cs="Courier New" w:hint="default"/>
+      </w:rPr>
+    </w:lvl>
+    <w:lvl w:ilvl="2" w:tplc="240A0005" w:tentative="1">
+      <w:start w:val="1"/>
+      <w:numFmt w:val="bullet"/>
+      <w:lvlText w:val=""/>
+      <w:lvlJc w:val="left"/>
+      <w:pPr>
+        <w:ind w:left="2160" w:hanging="360"/>
+      </w:pPr>
+      <w:rPr>
+        <w:rFonts w:ascii="Wingdings" w:hAnsi="Wingdings" w:hint="default"/>
+      </w:rPr>
+    </w:lvl>
+    <w:lvl w:ilvl="3" w:tplc="240A0001" w:tentative="1">
+      <w:start w:val="1"/>
+      <w:numFmt w:val="bullet"/>
+      <w:lvlText w:val=""/>
+      <w:lvlJc w:val="left"/>
+      <w:pPr>
+        <w:ind w:left="2880" w:hanging="360"/>
+      </w:pPr>
+      <w:rPr>
+        <w:rFonts w:ascii="Symbol" w:hAnsi="Symbol" w:hint="default"/>
+      </w:rPr>
+    </w:lvl>
+    <w:lvl w:ilvl="4" w:tplc="240A0003" w:tentative="1">
+      <w:start w:val="1"/>
+      <w:numFmt w:val="bullet"/>
+      <w:lvlText w:val="o"/>
+      <w:lvlJc w:val="left"/>
+      <w:pPr>
+        <w:ind w:left="3600" w:hanging="360"/>
+      </w:pPr>
+      <w:rPr>
+        <w:rFonts w:ascii="Courier New" w:hAnsi="Courier New" w:cs="Courier New" w:hint="default"/>
+      </w:rPr>
+    </w:lvl>
+    <w:lvl w:ilvl="5" w:tplc="240A0005" w:tentative="1">
+      <w:start w:val="1"/>
+      <w:numFmt w:val="bullet"/>
+      <w:lvlText w:val=""/>
+      <w:lvlJc w:val="left"/>
+      <w:pPr>
+        <w:ind w:left="4320" w:hanging="360"/>
+      </w:pPr>
+      <w:rPr>
+        <w:rFonts w:ascii="Wingdings" w:hAnsi="Wingdings" w:hint="default"/>
+      </w:rPr>
+    </w:lvl>
+    <w:lvl w:ilvl="6" w:tplc="240A0001" w:tentative="1">
+      <w:start w:val="1"/>
+      <w:numFmt w:val="bullet"/>
+      <w:lvlText w:val=""/>
+      <w:lvlJc w:val="left"/>
+      <w:pPr>
+        <w:ind w:left="5040" w:hanging="360"/>
+      </w:pPr>
+      <w:rPr>
+        <w:rFonts w:ascii="Symbol" w:hAnsi="Symbol" w:hint="default"/>
+      </w:rPr>
+    </w:lvl>
+    <w:lvl w:ilvl="7" w:tplc="240A0003" w:tentative="1">
+      <w:start w:val="1"/>
+      <w:numFmt w:val="bullet"/>
+      <w:lvlText w:val="o"/>
+      <w:lvlJc w:val="left"/>
+      <w:pPr>
+        <w:ind w:left="5760" w:hanging="360"/>
+      </w:pPr>
+      <w:rPr>
+        <w:rFonts w:ascii="Courier New" w:hAnsi="Courier New" w:cs="Courier New" w:hint="default"/>
+      </w:rPr>
+    </w:lvl>
+    <w:lvl w:ilvl="8" w:tplc="240A0005" w:tentative="1">
+      <w:start w:val="1"/>
+      <w:numFmt w:val="bullet"/>
+      <w:lvlText w:val=""/>
+      <w:lvlJc w:val="left"/>
+      <w:pPr>
+        <w:ind w:left="6480" w:hanging="360"/>
+      </w:pPr>
+      <w:rPr>
+        <w:rFonts w:ascii="Wingdings" w:hAnsi="Wingdings" w:hint="default"/>
+      </w:rPr>
+    </w:lvl>
+  </w:abstractNum>
+  <w:num w:numId="1">
+    <w:abstractNumId w:val="0"/>
+  </w:num>
+  <w:num w:numId="2">
+    <w:abstractNumId w:val="1"/>
+  </w:num>
+</w:numbering>
 </file>
 
 <file path=word/styles.xml><?xml version="1.0" encoding="utf-8"?>
@@ -454,6 +2100,36 @@
     <w:semiHidden/>
     <w:unhideWhenUsed/>
   </w:style>
+  <w:style w:type="table" w:styleId="Tablaconcuadrcula">
+    <w:name w:val="Table Grid"/>
+    <w:basedOn w:val="Tablanormal"/>
+    <w:uiPriority w:val="39"/>
+    <w:rsid w:val="00891209"/>
+    <w:pPr>
+      <w:spacing w:after="0" w:line="240" w:lineRule="auto"/>
+    </w:pPr>
+    <w:tblPr>
+      <w:tblBorders>
+        <w:top w:val="single" w:sz="4" w:space="0" w:color="auto"/>
+        <w:left w:val="single" w:sz="4" w:space="0" w:color="auto"/>
+        <w:bottom w:val="single" w:sz="4" w:space="0" w:color="auto"/>
+        <w:right w:val="single" w:sz="4" w:space="0" w:color="auto"/>
+        <w:insideH w:val="single" w:sz="4" w:space="0" w:color="auto"/>
+        <w:insideV w:val="single" w:sz="4" w:space="0" w:color="auto"/>
+      </w:tblBorders>
+    </w:tblPr>
+  </w:style>
+  <w:style w:type="paragraph" w:styleId="Prrafodelista">
+    <w:name w:val="List Paragraph"/>
+    <w:basedOn w:val="Normal"/>
+    <w:uiPriority w:val="34"/>
+    <w:qFormat/>
+    <w:rsid w:val="00D77D3A"/>
+    <w:pPr>
+      <w:ind w:left="720"/>
+      <w:contextualSpacing/>
+    </w:pPr>
+  </w:style>
 </w:styles>
 </file>
 
@@ -716,4 +2392,16 @@
     </a:ext>
   </a:extLst>
 </a:theme>
+</file>
+
+<file path=customXml/item1.xml><?xml version="1.0" encoding="utf-8"?>
+<b:Sources xmlns:b="http://schemas.openxmlformats.org/officeDocument/2006/bibliography" xmlns="http://schemas.openxmlformats.org/officeDocument/2006/bibliography" SelectedStyle="\APASixthEditionOfficeOnline.xsl" StyleName="APA" Version="6"/>
+</file>
+
+<file path=customXml/itemProps1.xml><?xml version="1.0" encoding="utf-8"?>
+<ds:datastoreItem xmlns:ds="http://schemas.openxmlformats.org/officeDocument/2006/customXml" ds:itemID="{F2BD29AF-8DB4-4F7A-8BB4-D0D56E83B295}">
+  <ds:schemaRefs>
+    <ds:schemaRef ds:uri="http://schemas.openxmlformats.org/officeDocument/2006/bibliography"/>
+  </ds:schemaRefs>
+</ds:datastoreItem>
 </file>
</xml_diff>